<commit_message>
cambios en informe reloj digital
</commit_message>
<xml_diff>
--- a/RelojDigital/InformeRelojDigital.docx
+++ b/RelojDigital/InformeRelojDigital.docx
@@ -140,6 +140,15 @@
     </w:p>
     <w:sdt>
       <w:sdtPr>
+        <w:rPr>
+          <w:rFonts w:asciiTheme="minorHAnsi" w:eastAsiaTheme="minorHAnsi" w:hAnsiTheme="minorHAnsi" w:cstheme="minorBidi"/>
+          <w:color w:val="auto"/>
+          <w:kern w:val="2"/>
+          <w:sz w:val="22"/>
+          <w:szCs w:val="22"/>
+          <w:lang w:eastAsia="en-US"/>
+          <w14:ligatures w14:val="standardContextual"/>
+        </w:rPr>
         <w:id w:val="-2111424473"/>
         <w:docPartObj>
           <w:docPartGallery w:val="Table of Contents"/>
@@ -148,15 +157,8 @@
       </w:sdtPr>
       <w:sdtEndPr>
         <w:rPr>
-          <w:rFonts w:asciiTheme="minorHAnsi" w:eastAsiaTheme="minorHAnsi" w:hAnsiTheme="minorHAnsi" w:cstheme="minorBidi"/>
           <w:b/>
           <w:bCs/>
-          <w:color w:val="auto"/>
-          <w:kern w:val="2"/>
-          <w:sz w:val="22"/>
-          <w:szCs w:val="22"/>
-          <w:lang w:eastAsia="en-US"/>
-          <w14:ligatures w14:val="standardContextual"/>
         </w:rPr>
       </w:sdtEndPr>
       <w:sdtContent>
@@ -753,15 +755,7 @@
           <w:bCs/>
           <w:color w:val="000000" w:themeColor="text1"/>
         </w:rPr>
-        <w:t xml:space="preserve">1.2 </w:t>
-      </w:r>
-      <w:r>
-        <w:rPr>
-          <w:b/>
-          <w:bCs/>
-          <w:color w:val="000000" w:themeColor="text1"/>
-        </w:rPr>
-        <w:t xml:space="preserve">WPF - Windows </w:t>
+        <w:t xml:space="preserve">1.2 WPF - Windows </w:t>
       </w:r>
       <w:proofErr w:type="spellStart"/>
       <w:r>
@@ -862,25 +856,72 @@
       </w:pPr>
       <w:r>
         <w:rPr>
+          <w:color w:val="000000" w:themeColor="text1"/>
+        </w:rPr>
+        <w:t xml:space="preserve">Se presenta el diseño de la interfaz y el código a través del entorno de desarrollo integrado (IDE) Visual Studio, utilizando la tecnología de Windows </w:t>
+      </w:r>
+      <w:proofErr w:type="spellStart"/>
+      <w:r>
+        <w:rPr>
+          <w:color w:val="000000" w:themeColor="text1"/>
+        </w:rPr>
+        <w:t>Presentation</w:t>
+      </w:r>
+      <w:proofErr w:type="spellEnd"/>
+      <w:r>
+        <w:rPr>
+          <w:color w:val="000000" w:themeColor="text1"/>
+        </w:rPr>
+        <w:t xml:space="preserve"> </w:t>
+      </w:r>
+      <w:proofErr w:type="spellStart"/>
+      <w:r>
+        <w:rPr>
+          <w:color w:val="000000" w:themeColor="text1"/>
+        </w:rPr>
+        <w:t>Foundation</w:t>
+      </w:r>
+      <w:proofErr w:type="spellEnd"/>
+      <w:r>
+        <w:rPr>
+          <w:color w:val="000000" w:themeColor="text1"/>
+        </w:rPr>
+        <w:t xml:space="preserve"> (WPF) y codificación en C#</w:t>
+      </w:r>
+      <w:r>
+        <w:rPr>
+          <w:color w:val="000000" w:themeColor="text1"/>
+        </w:rPr>
+        <w:t xml:space="preserve"> (Figura 2.1).</w:t>
+      </w:r>
+    </w:p>
+    <w:p>
+      <w:pPr>
+        <w:rPr>
+          <w:color w:val="000000" w:themeColor="text1"/>
+        </w:rPr>
+      </w:pPr>
+      <w:r>
+        <w:rPr>
           <w:noProof/>
           <w:color w:val="000000" w:themeColor="text1"/>
         </w:rPr>
         <w:drawing>
-          <wp:anchor distT="0" distB="0" distL="114300" distR="114300" simplePos="0" relativeHeight="251658240" behindDoc="1" locked="0" layoutInCell="1" allowOverlap="1" wp14:anchorId="0714F008" wp14:editId="0A54E8FC">
+          <wp:anchor distT="0" distB="0" distL="114300" distR="114300" simplePos="0" relativeHeight="251658240" behindDoc="1" locked="0" layoutInCell="1" allowOverlap="1" wp14:anchorId="0714F008" wp14:editId="4308FD47">
             <wp:simplePos x="0" y="0"/>
             <wp:positionH relativeFrom="margin">
               <wp:align>left</wp:align>
             </wp:positionH>
             <wp:positionV relativeFrom="paragraph">
-              <wp:posOffset>904964</wp:posOffset>
+              <wp:posOffset>252095</wp:posOffset>
             </wp:positionV>
-            <wp:extent cx="5288915" cy="3136265"/>
-            <wp:effectExtent l="0" t="0" r="6985" b="6985"/>
+            <wp:extent cx="5002530" cy="2966085"/>
+            <wp:effectExtent l="0" t="0" r="7620" b="5715"/>
             <wp:wrapTight wrapText="bothSides">
               <wp:wrapPolygon edited="0">
                 <wp:start x="0" y="0"/>
-                <wp:lineTo x="0" y="21517"/>
-                <wp:lineTo x="21551" y="21517"/>
+                <wp:lineTo x="0" y="21503"/>
+                <wp:lineTo x="21551" y="21503"/>
                 <wp:lineTo x="21551" y="0"/>
                 <wp:lineTo x="0" y="0"/>
               </wp:wrapPolygon>
@@ -914,7 +955,7 @@
                   <pic:spPr bwMode="auto">
                     <a:xfrm>
                       <a:off x="0" y="0"/>
-                      <a:ext cx="5288915" cy="3136265"/>
+                      <a:ext cx="5015667" cy="2973979"/>
                     </a:xfrm>
                     <a:prstGeom prst="rect">
                       <a:avLst/>
@@ -927,56 +968,15 @@
                 </pic:pic>
               </a:graphicData>
             </a:graphic>
+            <wp14:sizeRelH relativeFrom="margin">
+              <wp14:pctWidth>0</wp14:pctWidth>
+            </wp14:sizeRelH>
+            <wp14:sizeRelV relativeFrom="margin">
+              <wp14:pctHeight>0</wp14:pctHeight>
+            </wp14:sizeRelV>
           </wp:anchor>
         </w:drawing>
       </w:r>
-      <w:r>
-        <w:rPr>
-          <w:color w:val="000000" w:themeColor="text1"/>
-        </w:rPr>
-        <w:t xml:space="preserve">Se presenta el diseño de la interfaz y el código a través del entorno de desarrollo integrado (IDE) Visual Studio, utilizando la tecnología de Windows </w:t>
-      </w:r>
-      <w:proofErr w:type="spellStart"/>
-      <w:r>
-        <w:rPr>
-          <w:color w:val="000000" w:themeColor="text1"/>
-        </w:rPr>
-        <w:t>Presentation</w:t>
-      </w:r>
-      <w:proofErr w:type="spellEnd"/>
-      <w:r>
-        <w:rPr>
-          <w:color w:val="000000" w:themeColor="text1"/>
-        </w:rPr>
-        <w:t xml:space="preserve"> </w:t>
-      </w:r>
-      <w:proofErr w:type="spellStart"/>
-      <w:r>
-        <w:rPr>
-          <w:color w:val="000000" w:themeColor="text1"/>
-        </w:rPr>
-        <w:t>Foundation</w:t>
-      </w:r>
-      <w:proofErr w:type="spellEnd"/>
-      <w:r>
-        <w:rPr>
-          <w:color w:val="000000" w:themeColor="text1"/>
-        </w:rPr>
-        <w:t xml:space="preserve"> (WPF) y codificación en C#</w:t>
-      </w:r>
-      <w:r>
-        <w:rPr>
-          <w:color w:val="000000" w:themeColor="text1"/>
-        </w:rPr>
-        <w:t xml:space="preserve"> (Figura 2.1).</w:t>
-      </w:r>
-    </w:p>
-    <w:p>
-      <w:pPr>
-        <w:rPr>
-          <w:color w:val="000000" w:themeColor="text1"/>
-        </w:rPr>
-      </w:pPr>
     </w:p>
     <w:p>
       <w:pPr>
@@ -996,16 +996,21 @@
         <w:rPr>
           <w:color w:val="000000" w:themeColor="text1"/>
         </w:rPr>
-        <w:t>label</w:t>
+        <w:t>L</w:t>
+      </w:r>
+      <w:r>
+        <w:rPr>
+          <w:color w:val="000000" w:themeColor="text1"/>
+        </w:rPr>
+        <w:t>abel</w:t>
       </w:r>
       <w:proofErr w:type="spellEnd"/>
-    </w:p>
-    <w:p>
-      <w:pPr>
-        <w:rPr>
-          <w:color w:val="000000" w:themeColor="text1"/>
-        </w:rPr>
-      </w:pPr>
+      <w:r>
+        <w:rPr>
+          <w:color w:val="000000" w:themeColor="text1"/>
+        </w:rPr>
+        <w:t>.</w:t>
+      </w:r>
     </w:p>
     <w:p>
       <w:pPr>
@@ -1033,6 +1038,49 @@
         <w:t>2.1 Diseño de la interfaz</w:t>
       </w:r>
       <w:bookmarkEnd w:id="5"/>
+    </w:p>
+    <w:p>
+      <w:pPr>
+        <w:jc w:val="both"/>
+      </w:pPr>
+      <w:r>
+        <w:t xml:space="preserve">Para dar inicio, se genera el diseño de la interfaz visual del reloj. En primer lugar, se ajusta el tamaño del reloj para simular la apariencia de un reloj de mesa virtual. Posteriormente, se incorporan dos elementos tipo </w:t>
+      </w:r>
+      <w:proofErr w:type="spellStart"/>
+      <w:r>
+        <w:t>Label</w:t>
+      </w:r>
+      <w:proofErr w:type="spellEnd"/>
+      <w:r>
+        <w:t>, los cuales se añaden desde el Cuadro de Herramientas</w:t>
+      </w:r>
+      <w:r>
+        <w:t xml:space="preserve"> (Figura 2.2).</w:t>
+      </w:r>
+    </w:p>
+    <w:p>
+      <w:pPr>
+        <w:jc w:val="both"/>
+      </w:pPr>
+      <w:r>
+        <w:t>El panel de propiedades permite modificar y dar estilo a cada elemento</w:t>
+      </w:r>
+      <w:r>
+        <w:t xml:space="preserve"> (Figura 2.3)</w:t>
+      </w:r>
+    </w:p>
+    <w:p>
+      <w:pPr>
+        <w:jc w:val="center"/>
+      </w:pPr>
+    </w:p>
+    <w:p>
+      <w:pPr>
+        <w:jc w:val="center"/>
+      </w:pPr>
+      <w:r>
+        <w:t>Figura 2.2: Cuadro de herramientas.</w:t>
+      </w:r>
     </w:p>
     <w:p/>
     <w:p/>
@@ -1043,9 +1091,6 @@
     <w:p/>
     <w:p/>
     <w:p/>
-    <w:p/>
-    <w:p/>
-    <w:p/>
     <w:p>
       <w:pPr>
         <w:pStyle w:val="Ttulo1"/>
@@ -1063,7 +1108,6 @@
           <w:bCs/>
           <w:color w:val="000000" w:themeColor="text1"/>
         </w:rPr>
-        <w:lastRenderedPageBreak/>
         <w:t>4. Conclusiones</w:t>
       </w:r>
       <w:bookmarkEnd w:id="6"/>

</xml_diff>